<commit_message>
Manual de usuario V2
</commit_message>
<xml_diff>
--- a/Documentación/Manual de usuario Modulo 2.docx
+++ b/Documentación/Manual de usuario Modulo 2.docx
@@ -101,11 +101,9 @@
       <w:r>
         <w:t xml:space="preserve">De forma alternativa se puede buscar </w:t>
       </w:r>
-      <w:proofErr w:type="spellStart"/>
-      <w:r>
-        <w:t>tecelando</w:t>
-      </w:r>
-      <w:proofErr w:type="spellEnd"/>
+      <w:r>
+        <w:t>tecleando</w:t>
+      </w:r>
       <w:r>
         <w:t xml:space="preserve"> </w:t>
       </w:r>
@@ -122,23 +120,7 @@
           <w:rFonts w:ascii="Consolas" w:hAnsi="Consolas" w:cs="Consolas"/>
           <w:b/>
         </w:rPr>
-        <w:t>“java –</w:t>
-      </w:r>
-      <w:proofErr w:type="spellStart"/>
-      <w:r>
-        <w:rPr>
-          <w:rFonts w:ascii="Consolas" w:hAnsi="Consolas" w:cs="Consolas"/>
-          <w:b/>
-        </w:rPr>
-        <w:t>version</w:t>
-      </w:r>
-      <w:proofErr w:type="spellEnd"/>
-      <w:r>
-        <w:rPr>
-          <w:rFonts w:ascii="Consolas" w:hAnsi="Consolas" w:cs="Consolas"/>
-          <w:b/>
-        </w:rPr>
-        <w:t>”</w:t>
+        <w:t>“java –version”</w:t>
       </w:r>
     </w:p>
     <w:p>
@@ -174,11 +156,9 @@
       <w:r>
         <w:t xml:space="preserve">Una vez que sepa que tiene una versión de JAVA funciona en su equipo doble </w:t>
       </w:r>
-      <w:proofErr w:type="spellStart"/>
-      <w:r>
-        <w:t>click</w:t>
-      </w:r>
-      <w:proofErr w:type="spellEnd"/>
+      <w:r>
+        <w:t>clic</w:t>
+      </w:r>
       <w:r>
         <w:t xml:space="preserve"> en el archivo JAR y se abrirá:</w:t>
       </w:r>
@@ -194,21 +174,7 @@
         <w:rPr>
           <w:i/>
         </w:rPr>
-        <w:t xml:space="preserve">El módulo 1: </w:t>
-      </w:r>
-      <w:proofErr w:type="spellStart"/>
-      <w:r>
-        <w:rPr>
-          <w:i/>
-        </w:rPr>
-        <w:t>Extract</w:t>
-      </w:r>
-      <w:proofErr w:type="spellEnd"/>
-      <w:r>
-        <w:rPr>
-          <w:i/>
-        </w:rPr>
-        <w:t xml:space="preserve"> deberá ser inicializado al menos una vez para introducir las preguntas en la base de datos del juego, tal como se describe en el manual de usuario adjuntado de dicho módulo.</w:t>
+        <w:t>El módulo 1: Extract deberá ser inicializado al menos una vez para introducir las preguntas en la base de datos del juego, tal como se describe en el manual de usuario adjuntado de dicho módulo.</w:t>
       </w:r>
     </w:p>
     <w:p>
@@ -222,21 +188,7 @@
         <w:rPr>
           <w:rFonts w:cs="Consolas"/>
         </w:rPr>
-        <w:t xml:space="preserve">La base de datos </w:t>
-      </w:r>
-      <w:proofErr w:type="spellStart"/>
-      <w:r>
-        <w:rPr>
-          <w:rFonts w:cs="Consolas"/>
-        </w:rPr>
-        <w:t>MongoDB</w:t>
-      </w:r>
-      <w:proofErr w:type="spellEnd"/>
-      <w:r>
-        <w:rPr>
-          <w:rFonts w:cs="Consolas"/>
-        </w:rPr>
-        <w:t xml:space="preserve"> </w:t>
+        <w:t xml:space="preserve">La base de datos MongoDB </w:t>
       </w:r>
       <w:r>
         <w:rPr>
@@ -297,31 +249,7 @@
       </w:pPr>
       <w:r>
         <w:tab/>
-        <w:t xml:space="preserve">Si se tiene el proyecto en Eclipse o en cualquier otro entorno de producción, deberá tener el driver de la base de datos </w:t>
-      </w:r>
-      <w:proofErr w:type="spellStart"/>
-      <w:r>
-        <w:t>MongoDB</w:t>
-      </w:r>
-      <w:proofErr w:type="spellEnd"/>
-      <w:r>
-        <w:t xml:space="preserve"> y tener el </w:t>
-      </w:r>
-      <w:proofErr w:type="spellStart"/>
-      <w:r>
-        <w:t>plugin</w:t>
-      </w:r>
-      <w:proofErr w:type="spellEnd"/>
-      <w:r>
-        <w:t xml:space="preserve"> de </w:t>
-      </w:r>
-      <w:proofErr w:type="spellStart"/>
-      <w:r>
-        <w:t>Maven</w:t>
-      </w:r>
-      <w:proofErr w:type="spellEnd"/>
-      <w:r>
-        <w:t xml:space="preserve"> si procediese.</w:t>
+        <w:t>Si se tiene el proyecto en Eclipse o en cualquier otro entorno de producción, deberá tener el driver de la base de datos MongoDB y tener el plugin de Maven si procediese.</w:t>
       </w:r>
     </w:p>
     <w:p>
@@ -336,21 +264,7 @@
         <w:rPr>
           <w:i/>
         </w:rPr>
-        <w:t xml:space="preserve">El módulo 1: </w:t>
-      </w:r>
-      <w:proofErr w:type="spellStart"/>
-      <w:r>
-        <w:rPr>
-          <w:i/>
-        </w:rPr>
-        <w:t>Extract</w:t>
-      </w:r>
-      <w:proofErr w:type="spellEnd"/>
-      <w:r>
-        <w:rPr>
-          <w:i/>
-        </w:rPr>
-        <w:t xml:space="preserve"> deberá ser inicializado al menos una vez para introducir las preguntas en la base de datos del juego, tal como se describe en el manual de usuario adjuntado de dicho módulo.</w:t>
+        <w:t>El módulo 1: Extract deberá ser inicializado al menos una vez para introducir las preguntas en la base de datos del juego, tal como se describe en el manual de usuario adjuntado de dicho módulo.</w:t>
       </w:r>
     </w:p>
     <w:p>
@@ -371,15 +285,7 @@
       </w:pPr>
       <w:r>
         <w:tab/>
-        <w:t xml:space="preserve">Cabe señalar que también es necesario inicializar la base de datos </w:t>
-      </w:r>
-      <w:proofErr w:type="spellStart"/>
-      <w:r>
-        <w:t>MongoDB</w:t>
-      </w:r>
-      <w:proofErr w:type="spellEnd"/>
-      <w:r>
-        <w:t xml:space="preserve"> de igual manera</w:t>
+        <w:t>Cabe señalar que también es necesario inicializar la base de datos MongoDB de igual manera</w:t>
       </w:r>
       <w:r>
         <w:t>.</w:t>
@@ -403,20 +309,11 @@
     <w:p>
       <w:pPr>
         <w:ind w:firstLine="708"/>
-        <w:rPr>
-          <w:u w:val="single"/>
-        </w:rPr>
-      </w:pPr>
-      <w:r>
-        <w:rPr>
-          <w:u w:val="single"/>
-        </w:rPr>
+      </w:pPr>
+      <w:r>
         <w:t xml:space="preserve">Una vez ejecutado </w:t>
       </w:r>
       <w:r>
-        <w:rPr>
-          <w:u w:val="single"/>
-        </w:rPr>
         <w:t>el programa, se expondrá una ventana como esta:</w:t>
       </w:r>
     </w:p>
@@ -471,74 +368,50 @@
     <w:p>
       <w:pPr>
         <w:ind w:firstLine="708"/>
+      </w:pPr>
+      <w:r>
+        <w:t xml:space="preserve">Para empezar una partida, todos los jugadores han de estar registrados. Para registrar un jugador, haga </w:t>
+      </w:r>
+      <w:r>
+        <w:t>clic</w:t>
+      </w:r>
+      <w:r>
+        <w:t xml:space="preserve"> sobre el botón “Registrarme” en la parte inferior izquierda de la ventana. Una nueva ventana se abrirá y el jugador tendrá que introducir su nombre y</w:t>
+      </w:r>
+      <w:r>
         <w:rPr>
           <w:u w:val="single"/>
         </w:rPr>
-      </w:pPr>
-      <w:r>
+        <w:t xml:space="preserve"> </w:t>
+      </w:r>
+      <w:r>
+        <w:t xml:space="preserve">contraseña. El </w:t>
+      </w:r>
+      <w:r>
+        <w:lastRenderedPageBreak/>
+        <w:t>registro se hará efectivo cuando se presione el botón “Registrarse” de la misma ventana. Este registro solo será necesario una vez.</w:t>
+      </w:r>
+    </w:p>
+    <w:p>
+      <w:pPr>
+        <w:ind w:firstLine="708"/>
+      </w:pPr>
+      <w:r>
+        <w:t xml:space="preserve">Cuando todos los jugadores hayan sido registrados, ya se podrá iniciar la partida. Para ello, haga </w:t>
+      </w:r>
+      <w:r>
+        <w:t>clic</w:t>
+      </w:r>
+      <w:r>
+        <w:t xml:space="preserve"> en el botón “Jugar” en la parte inferior derecha. La nueva ventana tendrá este aspecto:</w:t>
+      </w:r>
+    </w:p>
+    <w:p>
+      <w:pPr>
         <w:rPr>
           <w:u w:val="single"/>
         </w:rPr>
-        <w:t xml:space="preserve">Para empezar una partida, todos los jugadores han de estar registrados. Para registrar un jugador, haga </w:t>
-      </w:r>
-      <w:proofErr w:type="spellStart"/>
-      <w:r>
-        <w:rPr>
-          <w:u w:val="single"/>
-        </w:rPr>
-        <w:t>click</w:t>
-      </w:r>
-      <w:proofErr w:type="spellEnd"/>
-      <w:r>
-        <w:rPr>
-          <w:u w:val="single"/>
-        </w:rPr>
-        <w:t xml:space="preserve"> sobre el botón “Registrarme” en la parte inferior izquierda de la ventana. Una nueva ventana se abrirá y el jugador tendrá que introducir su nombre y </w:t>
-      </w:r>
-      <w:r>
-        <w:rPr>
-          <w:u w:val="single"/>
-        </w:rPr>
-        <w:lastRenderedPageBreak/>
-        <w:t>contraseña. El registro se hará efectivo cuando se presione el botón “Registrarse” de la misma ventana. Este registro solo será necesario una vez.</w:t>
-      </w:r>
-    </w:p>
-    <w:p>
-      <w:pPr>
-        <w:ind w:firstLine="708"/>
-        <w:rPr>
-          <w:u w:val="single"/>
-        </w:rPr>
-      </w:pPr>
-      <w:r>
-        <w:rPr>
-          <w:u w:val="single"/>
-        </w:rPr>
-        <w:t xml:space="preserve">Cuando todos los jugadores hayan sido registrados, ya se podrá iniciar la partida. Para ello, haga </w:t>
-      </w:r>
-      <w:proofErr w:type="spellStart"/>
-      <w:r>
-        <w:rPr>
-          <w:u w:val="single"/>
-        </w:rPr>
-        <w:t>click</w:t>
-      </w:r>
-      <w:proofErr w:type="spellEnd"/>
-      <w:r>
-        <w:rPr>
-          <w:u w:val="single"/>
-        </w:rPr>
-        <w:t xml:space="preserve"> en el botón “Jugar” en la parte inferior derecha. La nueva ventana tendrá este aspecto:</w:t>
-      </w:r>
-    </w:p>
-    <w:p>
-      <w:pPr>
-        <w:rPr>
-          <w:u w:val="single"/>
-        </w:rPr>
-      </w:pPr>
-      <w:bookmarkStart w:id="0" w:name="_GoBack"/>
-      <w:bookmarkEnd w:id="0"/>
+      </w:pPr>
       <w:r>
         <w:rPr>
           <w:noProof/>
@@ -650,14 +523,9 @@
       <w:r>
         <w:t xml:space="preserve"> completado el formulario, haga </w:t>
       </w:r>
-      <w:proofErr w:type="spellStart"/>
-      <w:r>
-        <w:t>c</w:t>
-      </w:r>
-      <w:r>
-        <w:t>lick</w:t>
-      </w:r>
-      <w:proofErr w:type="spellEnd"/>
+      <w:r>
+        <w:t>clic</w:t>
+      </w:r>
       <w:r>
         <w:t xml:space="preserve"> en “Continuar”.</w:t>
       </w:r>
@@ -809,13 +677,14 @@
       <w:r>
         <w:t xml:space="preserve">Cuando un jugador tenga que contestar a una pregunta, una ventana nueva aparecerá con la pregunta en su parte superior y cuatro posibles respuestas bajo ella. Una vez seleccionada la respuesta se hará </w:t>
       </w:r>
-      <w:proofErr w:type="spellStart"/>
-      <w:r>
-        <w:t>click</w:t>
-      </w:r>
-      <w:proofErr w:type="spellEnd"/>
+      <w:r>
+        <w:t>clic</w:t>
+      </w:r>
       <w:r>
         <w:t xml:space="preserve"> sobre “Responder”.</w:t>
+      </w:r>
+      <w:r>
+        <w:t xml:space="preserve"> Cada jugador dispone de 30 segundos para contestar.</w:t>
       </w:r>
     </w:p>
     <w:p>
@@ -850,7 +719,156 @@
         <w:t xml:space="preserve"> consigue un quesito de cada color, o lo que es lo mismo, consigue contestar bien en cada una de las casillas con un icono a su lado.</w:t>
       </w:r>
     </w:p>
+    <w:p>
+      <w:pPr>
+        <w:ind w:firstLine="708"/>
+      </w:pPr>
+      <w:r>
+        <w:t xml:space="preserve">Si se desea empezar un juego nuevo, haga click sobre el menú “Juego” en la parte superior izquierda de la pantalla, y tras ello, haga </w:t>
+      </w:r>
+      <w:r>
+        <w:t>clic</w:t>
+      </w:r>
+      <w:r>
+        <w:t xml:space="preserve"> sobre “Nuevo”.</w:t>
+      </w:r>
+      <w:bookmarkStart w:id="0" w:name="_GoBack"/>
+      <w:bookmarkEnd w:id="0"/>
+      <w:r>
+        <w:t xml:space="preserve"> </w:t>
+      </w:r>
+    </w:p>
+    <w:p>
+      <w:r>
+        <w:br w:type="page"/>
+      </w:r>
+    </w:p>
+    <w:p>
+      <w:pPr>
+        <w:pStyle w:val="Heading2"/>
+      </w:pPr>
+      <w:r>
+        <w:lastRenderedPageBreak/>
+        <w:t>Administrador - Consultar estadísticas</w:t>
+      </w:r>
+    </w:p>
     <w:p/>
+    <w:p>
+      <w:r>
+        <w:tab/>
+        <w:t>Solo en caso de que un administrador se encuentre en una partida se podrá consultar los usuarios registrados y las estadísticas.</w:t>
+      </w:r>
+    </w:p>
+    <w:p>
+      <w:pPr>
+        <w:ind w:firstLine="708"/>
+      </w:pPr>
+      <w:r>
+        <w:t xml:space="preserve">Para registrarse como administrador, en la ventana principal haga </w:t>
+      </w:r>
+      <w:r>
+        <w:t>clic</w:t>
+      </w:r>
+      <w:r>
+        <w:t xml:space="preserve"> sobre “Registrarme”, en la parte inferior izquierda de la pantalla. Tras ello, marque la opción “administrador en la parte superior” y proceda a introducir su usuario y contraseña. Cuando lo haya hecho, haga </w:t>
+      </w:r>
+      <w:r>
+        <w:t>clic</w:t>
+      </w:r>
+      <w:r>
+        <w:t xml:space="preserve"> en el botón “Registrarse”. Tras ello, podrá acceder a una partida como administrador.</w:t>
+      </w:r>
+    </w:p>
+    <w:p>
+      <w:pPr>
+        <w:ind w:firstLine="708"/>
+      </w:pPr>
+      <w:r>
+        <w:t xml:space="preserve">Para consultar las estadísticas, deberá acceder a una partida como administrador (introduciendo su nombre y contraseña en el paso anterior). </w:t>
+      </w:r>
+      <w:r>
+        <w:t xml:space="preserve">Estando en la pantalla del tablero de juego, haga </w:t>
+      </w:r>
+      <w:r>
+        <w:t>clic</w:t>
+      </w:r>
+      <w:r>
+        <w:t xml:space="preserve"> sobre el menú “Juego” en la parte superior izquierda y vuelva a hacer </w:t>
+      </w:r>
+      <w:r>
+        <w:t>clic</w:t>
+      </w:r>
+      <w:r>
+        <w:t xml:space="preserve"> sobre “Estadísticas”. Una nueva ventana con el siguiente aspecto aparecerá:</w:t>
+      </w:r>
+    </w:p>
+    <w:p>
+      <w:r>
+        <w:rPr>
+          <w:noProof/>
+          <w:lang w:eastAsia="es-ES"/>
+        </w:rPr>
+        <w:drawing>
+          <wp:inline distT="0" distB="0" distL="0" distR="0">
+            <wp:extent cx="4724400" cy="3122748"/>
+            <wp:effectExtent l="0" t="0" r="0" b="1905"/>
+            <wp:docPr id="5" name="Picture 5"/>
+            <wp:cNvGraphicFramePr>
+              <a:graphicFrameLocks xmlns:a="http://schemas.openxmlformats.org/drawingml/2006/main" noChangeAspect="1"/>
+            </wp:cNvGraphicFramePr>
+            <a:graphic xmlns:a="http://schemas.openxmlformats.org/drawingml/2006/main">
+              <a:graphicData uri="http://schemas.openxmlformats.org/drawingml/2006/picture">
+                <pic:pic xmlns:pic="http://schemas.openxmlformats.org/drawingml/2006/picture">
+                  <pic:nvPicPr>
+                    <pic:cNvPr id="1" name=""/>
+                    <pic:cNvPicPr/>
+                  </pic:nvPicPr>
+                  <pic:blipFill>
+                    <a:blip r:embed="rId10">
+                      <a:extLst>
+                        <a:ext uri="{28A0092B-C50C-407E-A947-70E740481C1C}">
+                          <a14:useLocalDpi xmlns:a14="http://schemas.microsoft.com/office/drawing/2010/main" val="0"/>
+                        </a:ext>
+                      </a:extLst>
+                    </a:blip>
+                    <a:stretch>
+                      <a:fillRect/>
+                    </a:stretch>
+                  </pic:blipFill>
+                  <pic:spPr>
+                    <a:xfrm>
+                      <a:off x="0" y="0"/>
+                      <a:ext cx="4724400" cy="3122748"/>
+                    </a:xfrm>
+                    <a:prstGeom prst="rect">
+                      <a:avLst/>
+                    </a:prstGeom>
+                  </pic:spPr>
+                </pic:pic>
+              </a:graphicData>
+            </a:graphic>
+          </wp:inline>
+        </w:drawing>
+      </w:r>
+    </w:p>
+    <w:p>
+      <w:r>
+        <w:tab/>
+        <w:t xml:space="preserve">En ella podrá consultar el número de preguntas acertadas y falladas de cada usuario a la izquierda, y </w:t>
+      </w:r>
+      <w:r>
+        <w:t>los rankings</w:t>
+      </w:r>
+      <w:r>
+        <w:t xml:space="preserve"> de preguntas más fáciles y difíciles a la derecha. Cuando desee volver al tablero de juego, haga </w:t>
+      </w:r>
+      <w:r>
+        <w:t>clic</w:t>
+      </w:r>
+      <w:r>
+        <w:t xml:space="preserve"> sobre “Volver”.</w:t>
+      </w:r>
+    </w:p>
     <w:sectPr>
       <w:pgSz w:w="11906" w:h="16838"/>
       <w:pgMar w:top="1417" w:right="1701" w:bottom="1417" w:left="1701" w:header="708" w:footer="708" w:gutter="0"/>

</xml_diff>